<commit_message>
adds git hub links to word doc
</commit_message>
<xml_diff>
--- a/Mod1CTOpt1/Mod1CritThinkingOpt1 Fritz.docx
+++ b/Mod1CTOpt1/Mod1CritThinkingOpt1 Fritz.docx
@@ -59,7 +59,23 @@
           <w:sz w:val="24"/>
           <w:szCs w:val="24"/>
         </w:rPr>
-        <w:t>Module 1 Critical Thinking Option 1</w:t>
+        <w:t>Module 1</w:t>
+      </w:r>
+      <w:r>
+        <w:rPr>
+          <w:rFonts w:ascii="Times New Roman" w:hAnsi="Times New Roman" w:cs="Times New Roman"/>
+          <w:sz w:val="24"/>
+          <w:szCs w:val="24"/>
+        </w:rPr>
+        <w:t>:</w:t>
+      </w:r>
+      <w:r>
+        <w:rPr>
+          <w:rFonts w:ascii="Times New Roman" w:hAnsi="Times New Roman" w:cs="Times New Roman"/>
+          <w:sz w:val="24"/>
+          <w:szCs w:val="24"/>
+        </w:rPr>
+        <w:t xml:space="preserve"> Critical Thinking Option 1</w:t>
       </w:r>
     </w:p>
     <w:p>
@@ -530,11 +546,6 @@
     <w:p>
       <w:pPr>
         <w:spacing w:line="480" w:lineRule="auto"/>
-        <w:rPr>
-          <w:rFonts w:ascii="Times New Roman" w:hAnsi="Times New Roman" w:cs="Times New Roman"/>
-          <w:sz w:val="24"/>
-          <w:szCs w:val="24"/>
-        </w:rPr>
       </w:pPr>
       <w:r>
         <w:rPr>
@@ -552,14 +563,16 @@
         </w:rPr>
         <w:t>:</w:t>
       </w:r>
-      <w:r>
-        <w:rPr>
-          <w:rFonts w:ascii="Times New Roman" w:hAnsi="Times New Roman" w:cs="Times New Roman"/>
-          <w:sz w:val="24"/>
-          <w:szCs w:val="24"/>
-        </w:rPr>
-        <w:br/>
-      </w:r>
+    </w:p>
+    <w:p>
+      <w:pPr>
+        <w:spacing w:line="480" w:lineRule="auto"/>
+        <w:rPr>
+          <w:rFonts w:ascii="Times New Roman" w:hAnsi="Times New Roman" w:cs="Times New Roman"/>
+          <w:sz w:val="24"/>
+          <w:szCs w:val="24"/>
+        </w:rPr>
+      </w:pPr>
       <w:hyperlink r:id="rId10" w:history="1">
         <w:r>
           <w:rPr>
@@ -568,9 +581,46 @@
             <w:sz w:val="24"/>
             <w:szCs w:val="24"/>
           </w:rPr>
-          <w:t>https://github.com/gfritzcsu/Programming2</w:t>
+          <w:t>https://github.com/gfritzcsu/Programming2/tree/main/Mod1CTOpt1</w:t>
         </w:r>
       </w:hyperlink>
+      <w:r>
+        <w:rPr>
+          <w:rFonts w:ascii="Times New Roman" w:hAnsi="Times New Roman" w:cs="Times New Roman"/>
+          <w:sz w:val="24"/>
+          <w:szCs w:val="24"/>
+        </w:rPr>
+        <w:t xml:space="preserve"> </w:t>
+      </w:r>
+    </w:p>
+    <w:p>
+      <w:pPr>
+        <w:spacing w:line="480" w:lineRule="auto"/>
+        <w:rPr>
+          <w:rFonts w:ascii="Times New Roman" w:hAnsi="Times New Roman" w:cs="Times New Roman"/>
+          <w:sz w:val="24"/>
+          <w:szCs w:val="24"/>
+        </w:rPr>
+      </w:pPr>
+      <w:hyperlink r:id="rId11" w:history="1">
+        <w:r>
+          <w:rPr>
+            <w:rStyle w:val="Hyperlink"/>
+            <w:rFonts w:ascii="Times New Roman" w:hAnsi="Times New Roman" w:cs="Times New Roman"/>
+            <w:sz w:val="24"/>
+            <w:szCs w:val="24"/>
+          </w:rPr>
+          <w:t>https://github.com/gfritzcsu/Programming2/commits/main/Mod1CTOpt1</w:t>
+        </w:r>
+      </w:hyperlink>
+      <w:r>
+        <w:rPr>
+          <w:rFonts w:ascii="Times New Roman" w:hAnsi="Times New Roman" w:cs="Times New Roman"/>
+          <w:sz w:val="24"/>
+          <w:szCs w:val="24"/>
+        </w:rPr>
+        <w:t xml:space="preserve"> </w:t>
+      </w:r>
       <w:r>
         <w:rPr>
           <w:rFonts w:ascii="Times New Roman" w:hAnsi="Times New Roman" w:cs="Times New Roman"/>
@@ -589,7 +639,7 @@
       </w:r>
     </w:p>
     <w:sectPr>
-      <w:headerReference w:type="default" r:id="rId11"/>
+      <w:headerReference w:type="default" r:id="rId12"/>
       <w:pgSz w:w="12240" w:h="15840"/>
       <w:pgMar w:top="1440" w:right="1440" w:bottom="1440" w:left="1440" w:header="720" w:footer="720" w:gutter="0"/>
       <w:pgNumType w:start="1"/>

</xml_diff>